<commit_message>
updated git instructions clone and pull
</commit_message>
<xml_diff>
--- a/WS01/Workshop1.docx
+++ b/WS01/Workshop1.docx
@@ -1,6 +1,6 @@
 
 <file path=word/document.xml><?xml version="1.0" encoding="utf-8"?>
-<w:document xmlns:wpc="http://schemas.microsoft.com/office/word/2010/wordprocessingCanvas" xmlns:cx="http://schemas.microsoft.com/office/drawing/2014/chartex" xmlns:cx1="http://schemas.microsoft.com/office/drawing/2015/9/8/chartex" xmlns:cx2="http://schemas.microsoft.com/office/drawing/2015/10/21/chartex" xmlns:cx3="http://schemas.microsoft.com/office/drawing/2016/5/9/chartex" xmlns:cx4="http://schemas.microsoft.com/office/drawing/2016/5/10/chartex" xmlns:cx5="http://schemas.microsoft.com/office/drawing/2016/5/11/chartex" xmlns:cx6="http://schemas.microsoft.com/office/drawing/2016/5/12/chartex" xmlns:cx7="http://schemas.microsoft.com/office/drawing/2016/5/13/chartex" xmlns:cx8="http://schemas.microsoft.com/office/drawing/2016/5/14/chartex" xmlns:mc="http://schemas.openxmlformats.org/markup-compatibility/2006" xmlns:o="urn:schemas-microsoft-com:office:office" xmlns:r="http://schemas.openxmlformats.org/officeDocument/2006/relationships" xmlns:m="http://schemas.openxmlformats.org/officeDocument/2006/math" xmlns:v="urn:schemas-microsoft-com:vml" xmlns:wp14="http://schemas.microsoft.com/office/word/2010/wordprocessingDrawing" xmlns:wp="http://schemas.openxmlformats.org/drawingml/2006/wordprocessingDrawing" xmlns:w10="urn:schemas-microsoft-com:office:word" xmlns:w="http://schemas.openxmlformats.org/wordprocessingml/2006/main" xmlns:w14="http://schemas.microsoft.com/office/word/2010/wordml" xmlns:w15="http://schemas.microsoft.com/office/word/2012/wordml" xmlns:w16se="http://schemas.microsoft.com/office/word/2015/wordml/symex" xmlns:wpg="http://schemas.microsoft.com/office/word/2010/wordprocessingGroup" xmlns:wpi="http://schemas.microsoft.com/office/word/2010/wordprocessingInk" xmlns:wne="http://schemas.microsoft.com/office/word/2006/wordml" xmlns:wps="http://schemas.microsoft.com/office/word/2010/wordprocessingShape" mc:Ignorable="w14 w15 w16se wp14">
+<w:document xmlns:wpc="http://schemas.microsoft.com/office/word/2010/wordprocessingCanvas" xmlns:cx="http://schemas.microsoft.com/office/drawing/2014/chartex" xmlns:cx1="http://schemas.microsoft.com/office/drawing/2015/9/8/chartex" xmlns:mc="http://schemas.openxmlformats.org/markup-compatibility/2006" xmlns:o="urn:schemas-microsoft-com:office:office" xmlns:r="http://schemas.openxmlformats.org/officeDocument/2006/relationships" xmlns:m="http://schemas.openxmlformats.org/officeDocument/2006/math" xmlns:v="urn:schemas-microsoft-com:vml" xmlns:wp14="http://schemas.microsoft.com/office/word/2010/wordprocessingDrawing" xmlns:wp="http://schemas.openxmlformats.org/drawingml/2006/wordprocessingDrawing" xmlns:w10="urn:schemas-microsoft-com:office:word" xmlns:w="http://schemas.openxmlformats.org/wordprocessingml/2006/main" xmlns:w14="http://schemas.microsoft.com/office/word/2010/wordml" xmlns:w15="http://schemas.microsoft.com/office/word/2012/wordml" xmlns:w16se="http://schemas.microsoft.com/office/word/2015/wordml/symex" xmlns:wpg="http://schemas.microsoft.com/office/word/2010/wordprocessingGroup" xmlns:wpi="http://schemas.microsoft.com/office/word/2010/wordprocessingInk" xmlns:wne="http://schemas.microsoft.com/office/word/2006/wordml" xmlns:wps="http://schemas.microsoft.com/office/word/2010/wordprocessingShape" mc:Ignorable="w14 w15 w16se wp14">
   <w:body>
     <w:p>
       <w:pPr>
@@ -1260,7 +1260,7 @@
             <w:rFonts w:eastAsia="Times New Roman" w:cs="Arial"/>
             <w:szCs w:val="28"/>
           </w:rPr>
-          <w:t>https://github.com/Seneca-244200/OOP-Workshop1</w:t>
+          <w:t>https://github.com/Seneca-244200/OOP-Workshops</w:t>
         </w:r>
       </w:hyperlink>
       <w:r>
@@ -1525,18 +1525,13 @@
     <w:p>
       <w:r>
         <w:lastRenderedPageBreak/>
-        <w:t xml:space="preserve">Now Clone (download) the original source code of </w:t>
-      </w:r>
-      <w:r>
-        <w:rPr>
-          <w:rStyle w:val="CodeInline"/>
-          <w:rFonts w:eastAsiaTheme="minorHAnsi"/>
-          <w:spacing w:val="20"/>
-        </w:rPr>
-        <w:t>SeneGraph</w:t>
-      </w:r>
-      <w:r>
-        <w:t xml:space="preserve"> (Workshop1) from GitHub in one of the following three ways: (methods 1 and 2 are preferred)</w:t>
+        <w:t xml:space="preserve">Now Clone (download) the </w:t>
+      </w:r>
+      <w:r>
+        <w:t xml:space="preserve">repository </w:t>
+      </w:r>
+      <w:r>
+        <w:t>from GitHub in one of the following three ways: (methods 1 and 2 are preferred)</w:t>
       </w:r>
     </w:p>
     <w:p>
@@ -1695,7 +1690,6 @@
           <w:szCs w:val="28"/>
         </w:rPr>
       </w:pPr>
-      <w:bookmarkStart w:id="0" w:name="_GoBack"/>
       <w:r>
         <w:rPr>
           <w:rFonts w:eastAsia="Times New Roman" w:cs="Arial"/>
@@ -1774,32 +1768,13 @@
           </wp:anchor>
         </w:drawing>
       </w:r>
-      <w:bookmarkEnd w:id="0"/>
-      <w:r>
-        <w:rPr>
-          <w:rFonts w:eastAsia="Times New Roman" w:cs="Arial"/>
-          <w:color w:val="000000"/>
-          <w:szCs w:val="28"/>
-        </w:rPr>
-        <w:t>This will open the “</w:t>
-      </w:r>
-      <w:proofErr w:type="spellStart"/>
-      <w:r>
-        <w:rPr>
-          <w:rFonts w:eastAsia="Times New Roman" w:cs="Arial"/>
-          <w:color w:val="000000"/>
-          <w:szCs w:val="28"/>
-        </w:rPr>
-        <w:t>Git</w:t>
-      </w:r>
-      <w:proofErr w:type="spellEnd"/>
-      <w:r>
-        <w:rPr>
-          <w:rFonts w:eastAsia="Times New Roman" w:cs="Arial"/>
-          <w:color w:val="000000"/>
-          <w:szCs w:val="28"/>
-        </w:rPr>
-        <w:t xml:space="preserve"> Clone” </w:t>
+      <w:r>
+        <w:rPr>
+          <w:rFonts w:eastAsia="Times New Roman" w:cs="Arial"/>
+          <w:color w:val="000000"/>
+          <w:szCs w:val="28"/>
+        </w:rPr>
+        <w:t xml:space="preserve">This will open the “Git Clone” </w:t>
       </w:r>
       <w:r>
         <w:rPr>
@@ -1882,15 +1857,71 @@
           <w:rStyle w:val="CodeInline"/>
           <w:rFonts w:eastAsiaTheme="minorHAnsi"/>
         </w:rPr>
-        <w:t>OOP-Workshop1</w:t>
-      </w:r>
-      <w:r>
-        <w:rPr>
-          <w:rFonts w:eastAsia="Times New Roman" w:cs="Arial"/>
-          <w:color w:val="000000"/>
-          <w:szCs w:val="28"/>
-        </w:rPr>
-        <w:t xml:space="preserve"> and start doing your workshop. Note that you will repeat this process for all workshops and milestones of your project in this subject. </w:t>
+        <w:t>OOP-Workshop</w:t>
+      </w:r>
+      <w:r>
+        <w:rPr>
+          <w:rStyle w:val="CodeInline"/>
+          <w:rFonts w:eastAsiaTheme="minorHAnsi"/>
+        </w:rPr>
+        <w:t>s/WS0</w:t>
+      </w:r>
+      <w:r>
+        <w:rPr>
+          <w:rStyle w:val="CodeInline"/>
+          <w:rFonts w:eastAsiaTheme="minorHAnsi"/>
+        </w:rPr>
+        <w:t>1</w:t>
+      </w:r>
+      <w:r>
+        <w:rPr>
+          <w:rFonts w:eastAsia="Times New Roman" w:cs="Arial"/>
+          <w:color w:val="000000"/>
+          <w:szCs w:val="28"/>
+        </w:rPr>
+        <w:t xml:space="preserve"> and start doing your workshop. Note that you will </w:t>
+      </w:r>
+      <w:proofErr w:type="spellStart"/>
+      <w:r>
+        <w:rPr>
+          <w:rFonts w:eastAsia="Times New Roman" w:cs="Arial"/>
+          <w:color w:val="000000"/>
+          <w:szCs w:val="28"/>
+        </w:rPr>
+        <w:t>TortoiseGit</w:t>
+      </w:r>
+      <w:proofErr w:type="spellEnd"/>
+      <w:r>
+        <w:rPr>
+          <w:rFonts w:eastAsia="Times New Roman" w:cs="Arial"/>
+          <w:color w:val="000000"/>
+          <w:szCs w:val="28"/>
+        </w:rPr>
+        <w:t xml:space="preserve">/pull </w:t>
+      </w:r>
+      <w:r>
+        <w:rPr>
+          <w:rFonts w:eastAsia="Times New Roman" w:cs="Arial"/>
+          <w:color w:val="000000"/>
+          <w:szCs w:val="28"/>
+        </w:rPr>
+        <w:t xml:space="preserve">all </w:t>
+      </w:r>
+      <w:r>
+        <w:rPr>
+          <w:rFonts w:eastAsia="Times New Roman" w:cs="Arial"/>
+          <w:color w:val="000000"/>
+          <w:szCs w:val="28"/>
+        </w:rPr>
+        <w:t xml:space="preserve">of the other </w:t>
+      </w:r>
+      <w:r>
+        <w:rPr>
+          <w:rFonts w:eastAsia="Times New Roman" w:cs="Arial"/>
+          <w:color w:val="000000"/>
+          <w:szCs w:val="28"/>
+        </w:rPr>
+        <w:t xml:space="preserve">workshops in this subject. </w:t>
       </w:r>
     </w:p>
     <w:p>
@@ -2227,7 +2258,63 @@
           <w:color w:val="000000"/>
           <w:szCs w:val="28"/>
         </w:rPr>
-        <w:t>The URL for all the workshops are the same throughout the semester. The only thing that changes, is the workshop number.</w:t>
+        <w:t>The</w:t>
+      </w:r>
+      <w:r>
+        <w:rPr>
+          <w:rFonts w:eastAsia="Times New Roman" w:cstheme="minorHAnsi"/>
+          <w:bCs/>
+          <w:color w:val="000000"/>
+          <w:szCs w:val="28"/>
+        </w:rPr>
+        <w:t xml:space="preserve"> URL for all the workshops is</w:t>
+      </w:r>
+      <w:r>
+        <w:rPr>
+          <w:rFonts w:eastAsia="Times New Roman" w:cstheme="minorHAnsi"/>
+          <w:bCs/>
+          <w:color w:val="000000"/>
+          <w:szCs w:val="28"/>
+        </w:rPr>
+        <w:t xml:space="preserve"> the same throughout the semester. The only thing that </w:t>
+      </w:r>
+      <w:proofErr w:type="gramStart"/>
+      <w:r>
+        <w:rPr>
+          <w:rFonts w:eastAsia="Times New Roman" w:cstheme="minorHAnsi"/>
+          <w:bCs/>
+          <w:color w:val="000000"/>
+          <w:szCs w:val="28"/>
+        </w:rPr>
+        <w:t>changes,</w:t>
+      </w:r>
+      <w:proofErr w:type="gramEnd"/>
+      <w:r>
+        <w:rPr>
+          <w:rFonts w:eastAsia="Times New Roman" w:cstheme="minorHAnsi"/>
+          <w:bCs/>
+          <w:color w:val="000000"/>
+          <w:szCs w:val="28"/>
+        </w:rPr>
+        <w:t xml:space="preserve"> is the </w:t>
+      </w:r>
+      <w:r>
+        <w:rPr>
+          <w:rFonts w:eastAsia="Times New Roman" w:cstheme="minorHAnsi"/>
+          <w:bCs/>
+          <w:color w:val="000000"/>
+          <w:szCs w:val="28"/>
+        </w:rPr>
+        <w:t xml:space="preserve">subdirectory with the </w:t>
+      </w:r>
+      <w:r>
+        <w:rPr>
+          <w:rFonts w:eastAsia="Times New Roman" w:cstheme="minorHAnsi"/>
+          <w:bCs/>
+          <w:color w:val="000000"/>
+          <w:szCs w:val="28"/>
+        </w:rPr>
+        <w:t>workshop number.</w:t>
       </w:r>
     </w:p>
     <w:p>
@@ -2269,15 +2356,74 @@
           <w:rStyle w:val="CodeInline"/>
           <w:rFonts w:eastAsiaTheme="minorHAnsi"/>
         </w:rPr>
-        <w:t>OOP-Workshop1</w:t>
-      </w:r>
-      <w:r>
-        <w:rPr>
-          <w:rFonts w:eastAsia="Times New Roman" w:cs="Arial"/>
-          <w:color w:val="000000"/>
-          <w:szCs w:val="28"/>
-        </w:rPr>
-        <w:t xml:space="preserve"> and start doing your workshop. Note that you will repeat this process for all workshops and milestones of your project in this subject.</w:t>
+        <w:t>OOP-Workshop</w:t>
+      </w:r>
+      <w:r>
+        <w:rPr>
+          <w:rStyle w:val="CodeInline"/>
+          <w:rFonts w:eastAsiaTheme="minorHAnsi"/>
+        </w:rPr>
+        <w:t>s/WS0</w:t>
+      </w:r>
+      <w:r>
+        <w:rPr>
+          <w:rStyle w:val="CodeInline"/>
+          <w:rFonts w:eastAsiaTheme="minorHAnsi"/>
+        </w:rPr>
+        <w:t>1</w:t>
+      </w:r>
+      <w:r>
+        <w:rPr>
+          <w:rFonts w:eastAsia="Times New Roman" w:cs="Arial"/>
+          <w:color w:val="000000"/>
+          <w:szCs w:val="28"/>
+        </w:rPr>
+        <w:t xml:space="preserve"> and start doing your workshop. Note that you will </w:t>
+      </w:r>
+      <w:proofErr w:type="spellStart"/>
+      <w:r>
+        <w:rPr>
+          <w:rFonts w:ascii="Consolas" w:eastAsia="Times New Roman" w:hAnsi="Consolas" w:cs="Arial"/>
+          <w:color w:val="000000"/>
+          <w:sz w:val="26"/>
+          <w:szCs w:val="26"/>
+        </w:rPr>
+        <w:t>git</w:t>
+      </w:r>
+      <w:proofErr w:type="spellEnd"/>
+      <w:r>
+        <w:rPr>
+          <w:rFonts w:ascii="Consolas" w:eastAsia="Times New Roman" w:hAnsi="Consolas" w:cs="Arial"/>
+          <w:color w:val="000000"/>
+          <w:sz w:val="26"/>
+          <w:szCs w:val="26"/>
+        </w:rPr>
+        <w:t xml:space="preserve"> pull</w:t>
+      </w:r>
+      <w:r>
+        <w:rPr>
+          <w:rFonts w:ascii="Consolas" w:eastAsia="Times New Roman" w:hAnsi="Consolas" w:cs="Arial"/>
+          <w:color w:val="000000"/>
+          <w:sz w:val="24"/>
+          <w:szCs w:val="24"/>
+        </w:rPr>
+        <w:t xml:space="preserve"> </w:t>
+      </w:r>
+      <w:r>
+        <w:rPr>
+          <w:rFonts w:eastAsia="Times New Roman" w:cs="Arial"/>
+          <w:color w:val="000000"/>
+          <w:szCs w:val="28"/>
+        </w:rPr>
+        <w:t xml:space="preserve">all other workshops </w:t>
+      </w:r>
+      <w:r>
+        <w:rPr>
+          <w:rFonts w:eastAsia="Times New Roman" w:cs="Arial"/>
+          <w:color w:val="000000"/>
+          <w:szCs w:val="28"/>
+        </w:rPr>
+        <w:t>in this subject.</w:t>
       </w:r>
     </w:p>
     <w:p>
@@ -2328,7 +2474,25 @@
           <w:color w:val="000000"/>
           <w:szCs w:val="28"/>
         </w:rPr>
-        <w:t>If your professor makes any changes to the workshop, you can issue the command</w:t>
+        <w:t>If your pr</w:t>
+      </w:r>
+      <w:r>
+        <w:rPr>
+          <w:rFonts w:eastAsia="Times New Roman" w:cstheme="minorHAnsi"/>
+          <w:bCs/>
+          <w:color w:val="000000"/>
+          <w:szCs w:val="28"/>
+        </w:rPr>
+        <w:t>ofessor makes any changes to this</w:t>
+      </w:r>
+      <w:r>
+        <w:rPr>
+          <w:rFonts w:eastAsia="Times New Roman" w:cstheme="minorHAnsi"/>
+          <w:bCs/>
+          <w:color w:val="000000"/>
+          <w:szCs w:val="28"/>
+        </w:rPr>
+        <w:t xml:space="preserve"> workshop, you can issue the command</w:t>
       </w:r>
       <w:r>
         <w:rPr>
@@ -2366,7 +2530,27 @@
           <w:color w:val="000000"/>
           <w:szCs w:val="28"/>
         </w:rPr>
-        <w:t xml:space="preserve"> in the cloned repository directory to update and sync your local workshop to the one on </w:t>
+        <w:t xml:space="preserve"> in the cloned repository directory to update and </w:t>
+      </w:r>
+      <w:proofErr w:type="gramStart"/>
+      <w:r>
+        <w:rPr>
+          <w:rFonts w:eastAsia="Times New Roman" w:cstheme="minorHAnsi"/>
+          <w:bCs/>
+          <w:color w:val="000000"/>
+          <w:szCs w:val="28"/>
+        </w:rPr>
+        <w:t>sync</w:t>
+      </w:r>
+      <w:proofErr w:type="gramEnd"/>
+      <w:r>
+        <w:rPr>
+          <w:rFonts w:eastAsia="Times New Roman" w:cstheme="minorHAnsi"/>
+          <w:bCs/>
+          <w:color w:val="000000"/>
+          <w:szCs w:val="28"/>
+        </w:rPr>
+        <w:t xml:space="preserve"> your local workshop to the one on </w:t>
       </w:r>
       <w:r>
         <w:rPr>
@@ -2408,7 +2592,23 @@
           <w:color w:val="000000"/>
           <w:szCs w:val="28"/>
         </w:rPr>
-        <w:t>Using the “Download ZIP” option:</w:t>
+        <w:t>Using the “Download ZIP” option</w:t>
+      </w:r>
+      <w:r>
+        <w:rPr>
+          <w:rFonts w:eastAsia="Times New Roman" w:cs="Arial"/>
+          <w:color w:val="000000"/>
+          <w:szCs w:val="28"/>
+        </w:rPr>
+        <w:t xml:space="preserve"> (not recommended)</w:t>
+      </w:r>
+      <w:r>
+        <w:rPr>
+          <w:rFonts w:eastAsia="Times New Roman" w:cs="Arial"/>
+          <w:color w:val="000000"/>
+          <w:szCs w:val="28"/>
+        </w:rPr>
+        <w:t>:</w:t>
       </w:r>
     </w:p>
     <w:p>
@@ -2823,6 +3023,7 @@
           <w:szCs w:val="28"/>
         </w:rPr>
       </w:pPr>
+      <w:bookmarkStart w:id="0" w:name="_GoBack"/>
       <w:r>
         <w:rPr>
           <w:rFonts w:eastAsia="Times New Roman" w:cs="Arial"/>
@@ -2942,6 +3143,7 @@
         <w:t>his will open a Visual Studio (VS) project in the same directory.</w:t>
       </w:r>
     </w:p>
+    <w:bookmarkEnd w:id="0"/>
     <w:p>
       <w:pPr>
         <w:pStyle w:val="ListParagraph"/>
@@ -8359,7 +8561,7 @@
 </file>
 
 <file path=word/numbering.xml><?xml version="1.0" encoding="utf-8"?>
-<w:numbering xmlns:wpc="http://schemas.microsoft.com/office/word/2010/wordprocessingCanvas" xmlns:cx="http://schemas.microsoft.com/office/drawing/2014/chartex" xmlns:cx1="http://schemas.microsoft.com/office/drawing/2015/9/8/chartex" xmlns:cx2="http://schemas.microsoft.com/office/drawing/2015/10/21/chartex" xmlns:cx3="http://schemas.microsoft.com/office/drawing/2016/5/9/chartex" xmlns:cx4="http://schemas.microsoft.com/office/drawing/2016/5/10/chartex" xmlns:cx5="http://schemas.microsoft.com/office/drawing/2016/5/11/chartex" xmlns:cx6="http://schemas.microsoft.com/office/drawing/2016/5/12/chartex" xmlns:cx7="http://schemas.microsoft.com/office/drawing/2016/5/13/chartex" xmlns:cx8="http://schemas.microsoft.com/office/drawing/2016/5/14/chartex" xmlns:mc="http://schemas.openxmlformats.org/markup-compatibility/2006" xmlns:o="urn:schemas-microsoft-com:office:office" xmlns:r="http://schemas.openxmlformats.org/officeDocument/2006/relationships" xmlns:m="http://schemas.openxmlformats.org/officeDocument/2006/math" xmlns:v="urn:schemas-microsoft-com:vml" xmlns:wp14="http://schemas.microsoft.com/office/word/2010/wordprocessingDrawing" xmlns:wp="http://schemas.openxmlformats.org/drawingml/2006/wordprocessingDrawing" xmlns:w10="urn:schemas-microsoft-com:office:word" xmlns:w="http://schemas.openxmlformats.org/wordprocessingml/2006/main" xmlns:w14="http://schemas.microsoft.com/office/word/2010/wordml" xmlns:w15="http://schemas.microsoft.com/office/word/2012/wordml" xmlns:w16se="http://schemas.microsoft.com/office/word/2015/wordml/symex" xmlns:wpg="http://schemas.microsoft.com/office/word/2010/wordprocessingGroup" xmlns:wpi="http://schemas.microsoft.com/office/word/2010/wordprocessingInk" xmlns:wne="http://schemas.microsoft.com/office/word/2006/wordml" xmlns:wps="http://schemas.microsoft.com/office/word/2010/wordprocessingShape" mc:Ignorable="w14 w15 w16se wp14">
+<w:numbering xmlns:wpc="http://schemas.microsoft.com/office/word/2010/wordprocessingCanvas" xmlns:cx="http://schemas.microsoft.com/office/drawing/2014/chartex" xmlns:cx1="http://schemas.microsoft.com/office/drawing/2015/9/8/chartex" xmlns:mc="http://schemas.openxmlformats.org/markup-compatibility/2006" xmlns:o="urn:schemas-microsoft-com:office:office" xmlns:r="http://schemas.openxmlformats.org/officeDocument/2006/relationships" xmlns:m="http://schemas.openxmlformats.org/officeDocument/2006/math" xmlns:v="urn:schemas-microsoft-com:vml" xmlns:wp14="http://schemas.microsoft.com/office/word/2010/wordprocessingDrawing" xmlns:wp="http://schemas.openxmlformats.org/drawingml/2006/wordprocessingDrawing" xmlns:w10="urn:schemas-microsoft-com:office:word" xmlns:w="http://schemas.openxmlformats.org/wordprocessingml/2006/main" xmlns:w14="http://schemas.microsoft.com/office/word/2010/wordml" xmlns:w15="http://schemas.microsoft.com/office/word/2012/wordml" xmlns:w16se="http://schemas.microsoft.com/office/word/2015/wordml/symex" xmlns:wpg="http://schemas.microsoft.com/office/word/2010/wordprocessingGroup" xmlns:wpi="http://schemas.microsoft.com/office/word/2010/wordprocessingInk" xmlns:wne="http://schemas.microsoft.com/office/word/2006/wordml" xmlns:wps="http://schemas.microsoft.com/office/word/2010/wordprocessingShape" mc:Ignorable="w14 w15 w16se wp14">
   <w:abstractNum w:abstractNumId="0" w15:restartNumberingAfterBreak="0">
     <w:nsid w:val="057F1727"/>
     <w:multiLevelType w:val="hybridMultilevel"/>
@@ -11066,7 +11268,7 @@
       </w:pPr>
     </w:pPrDefault>
   </w:docDefaults>
-  <w:latentStyles w:defLockedState="0" w:defUIPriority="99" w:defSemiHidden="0" w:defUnhideWhenUsed="0" w:defQFormat="0" w:count="374">
+  <w:latentStyles w:defLockedState="0" w:defUIPriority="99" w:defSemiHidden="0" w:defUnhideWhenUsed="0" w:defQFormat="0" w:count="371">
     <w:lsdException w:name="Normal" w:uiPriority="0" w:qFormat="1"/>
     <w:lsdException w:name="heading 1" w:uiPriority="9" w:qFormat="1"/>
     <w:lsdException w:name="heading 2" w:semiHidden="1" w:uiPriority="9" w:unhideWhenUsed="1" w:qFormat="1"/>
@@ -11438,9 +11640,6 @@
     <w:lsdException w:name="List Table 5 Dark Accent 6" w:uiPriority="50"/>
     <w:lsdException w:name="List Table 6 Colorful Accent 6" w:uiPriority="51"/>
     <w:lsdException w:name="List Table 7 Colorful Accent 6" w:uiPriority="52"/>
-    <w:lsdException w:name="Mention" w:semiHidden="1" w:unhideWhenUsed="1"/>
-    <w:lsdException w:name="Smart Hyperlink" w:semiHidden="1" w:unhideWhenUsed="1"/>
-    <w:lsdException w:name="Hashtag" w:semiHidden="1" w:unhideWhenUsed="1"/>
   </w:latentStyles>
   <w:style w:type="paragraph" w:default="1" w:styleId="Normal">
     <w:name w:val="Normal"/>
@@ -11574,7 +11773,7 @@
       <w:shd w:val="clear" w:color="auto" w:fill="F8F8F8"/>
     </w:rPr>
   </w:style>
-  <w:style w:type="character" w:styleId="Mention">
+  <w:style w:type="character" w:customStyle="1" w:styleId="Mention">
     <w:name w:val="Mention"/>
     <w:basedOn w:val="DefaultParagraphFont"/>
     <w:uiPriority w:val="99"/>
@@ -11855,7 +12054,7 @@
 </file>
 
 <file path=customXml/itemProps1.xml><?xml version="1.0" encoding="utf-8"?>
-<ds:datastoreItem xmlns:ds="http://schemas.openxmlformats.org/officeDocument/2006/customXml" ds:itemID="{350509F9-5D0F-4890-A634-EEFF1DFCD8EA}">
+<ds:datastoreItem xmlns:ds="http://schemas.openxmlformats.org/officeDocument/2006/customXml" ds:itemID="{211F3A5D-9A5A-4596-B6CB-2AF8DB9BC46B}">
   <ds:schemaRefs>
     <ds:schemaRef ds:uri="http://schemas.openxmlformats.org/officeDocument/2006/bibliography"/>
   </ds:schemaRefs>

</xml_diff>

<commit_message>
Added Quiz reflection to the at_home reflection
</commit_message>
<xml_diff>
--- a/WS01/Workshop1.docx
+++ b/WS01/Workshop1.docx
@@ -2282,25 +2282,7 @@
           <w:color w:val="000000"/>
           <w:szCs w:val="28"/>
         </w:rPr>
-        <w:t xml:space="preserve"> and start doing your workshop. Note that you will repeat this process for all </w:t>
-      </w:r>
-      <w:bookmarkStart w:id="0" w:name="_GoBack"/>
-      <w:r>
-        <w:rPr>
-          <w:rFonts w:eastAsia="Times New Roman" w:cs="Arial"/>
-          <w:color w:val="000000"/>
-          <w:szCs w:val="28"/>
-        </w:rPr>
-        <w:t>workshops</w:t>
-      </w:r>
-      <w:bookmarkEnd w:id="0"/>
-      <w:r>
-        <w:rPr>
-          <w:rFonts w:eastAsia="Times New Roman" w:cs="Arial"/>
-          <w:color w:val="000000"/>
-          <w:szCs w:val="28"/>
-        </w:rPr>
-        <w:t xml:space="preserve"> and milestones of your project in this subject.</w:t>
+        <w:t xml:space="preserve"> and start doing your workshop. Note that you will repeat this process for all workshops and milestones of your project in this subject.</w:t>
       </w:r>
     </w:p>
     <w:p>
@@ -8014,6 +7996,96 @@
     </w:p>
     <w:p>
       <w:pPr>
+        <w:jc w:val="left"/>
+        <w:rPr>
+          <w:lang w:val="en-CA" w:eastAsia="en-CA"/>
+        </w:rPr>
+      </w:pPr>
+      <w:r>
+        <w:rPr>
+          <w:rFonts w:eastAsia="Times New Roman" w:cs="Arial"/>
+          <w:b/>
+          <w:bCs/>
+          <w:smallCaps/>
+          <w:color w:val="4599B1"/>
+          <w:szCs w:val="36"/>
+        </w:rPr>
+        <w:lastRenderedPageBreak/>
+        <w:t>Quiz Reflection:</w:t>
+      </w:r>
+      <w:r>
+        <w:rPr>
+          <w:lang w:val="en-CA" w:eastAsia="en-CA"/>
+        </w:rPr>
+        <w:br/>
+        <w:t xml:space="preserve">Add a section to reflect.txt called </w:t>
+      </w:r>
+      <w:r>
+        <w:rPr>
+          <w:color w:val="FF0000"/>
+          <w:lang w:val="en-CA" w:eastAsia="en-CA"/>
+        </w:rPr>
+        <w:t xml:space="preserve">Quiz </w:t>
+      </w:r>
+      <w:r>
+        <w:rPr>
+          <w:color w:val="FF0000"/>
+          <w:lang w:val="en-CA" w:eastAsia="en-CA"/>
+        </w:rPr>
+        <w:t xml:space="preserve">X </w:t>
+      </w:r>
+      <w:r>
+        <w:rPr>
+          <w:color w:val="FF0000"/>
+          <w:lang w:val="en-CA" w:eastAsia="en-CA"/>
+        </w:rPr>
+        <w:t>Reflection</w:t>
+      </w:r>
+      <w:r>
+        <w:rPr>
+          <w:lang w:val="en-CA" w:eastAsia="en-CA"/>
+        </w:rPr>
+        <w:t>:</w:t>
+      </w:r>
+      <w:r>
+        <w:rPr>
+          <w:lang w:val="en-CA" w:eastAsia="en-CA"/>
+        </w:rPr>
+        <w:br/>
+        <w:t xml:space="preserve">Replace the </w:t>
+      </w:r>
+      <w:r>
+        <w:rPr>
+          <w:color w:val="FF0000"/>
+          <w:lang w:val="en-CA" w:eastAsia="en-CA"/>
+        </w:rPr>
+        <w:t>X</w:t>
+      </w:r>
+      <w:r>
+        <w:rPr>
+          <w:lang w:val="en-CA" w:eastAsia="en-CA"/>
+        </w:rPr>
+        <w:t xml:space="preserve"> with the number of the last quiz and write down all the questions you made mistake in.</w:t>
+      </w:r>
+    </w:p>
+    <w:p>
+      <w:pPr>
+        <w:jc w:val="left"/>
+        <w:rPr>
+          <w:lang w:val="en-CA" w:eastAsia="en-CA"/>
+        </w:rPr>
+      </w:pPr>
+      <w:r>
+        <w:rPr>
+          <w:lang w:val="en-CA" w:eastAsia="en-CA"/>
+        </w:rPr>
+        <w:t>Then under each question write what you mistake was and what is the correct answer to that question. If you have missed the last quiz, then write all the questions and their answers.</w:t>
+      </w:r>
+      <w:bookmarkStart w:id="0" w:name="_GoBack"/>
+      <w:bookmarkEnd w:id="0"/>
+    </w:p>
+    <w:p>
+      <w:pPr>
         <w:keepNext/>
         <w:spacing w:before="100" w:beforeAutospacing="1" w:after="240" w:line="360" w:lineRule="auto"/>
         <w:rPr>
@@ -8036,7 +8108,6 @@
           <w:sz w:val="36"/>
           <w:szCs w:val="36"/>
         </w:rPr>
-        <w:lastRenderedPageBreak/>
         <w:t>At</w:t>
       </w:r>
       <w:r>
@@ -11878,7 +11949,7 @@
 </file>
 
 <file path=customXml/itemProps1.xml><?xml version="1.0" encoding="utf-8"?>
-<ds:datastoreItem xmlns:ds="http://schemas.openxmlformats.org/officeDocument/2006/customXml" ds:itemID="{E0B369B9-4885-4FE9-96E9-F55B5D6CFD71}">
+<ds:datastoreItem xmlns:ds="http://schemas.openxmlformats.org/officeDocument/2006/customXml" ds:itemID="{2C766EE6-17C4-4F57-851C-C4752A2CD8D7}">
   <ds:schemaRefs>
     <ds:schemaRef ds:uri="http://schemas.openxmlformats.org/officeDocument/2006/bibliography"/>
   </ds:schemaRefs>

</xml_diff>